<commit_message>
Rossby wave ppt updated
</commit_message>
<xml_diff>
--- a/Files_unsorted/Unit1_Vocab_Exam_Table_reviewdraft.docx
+++ b/Files_unsorted/Unit1_Vocab_Exam_Table_reviewdraft.docx
@@ -524,21 +524,7 @@
         <w:rPr>
           <w:color w:val="00B050"/>
         </w:rPr>
-        <w:t xml:space="preserve"> vs. </w:t>
-      </w:r>
-      <w:proofErr w:type="spellStart"/>
-      <w:r>
-        <w:rPr>
-          <w:color w:val="00B050"/>
-        </w:rPr>
-        <w:t>a</w:t>
-      </w:r>
-      <w:proofErr w:type="spellEnd"/>
-      <w:r>
-        <w:rPr>
-          <w:color w:val="00B050"/>
-        </w:rPr>
-        <w:t xml:space="preserve"> </w:t>
+        <w:t xml:space="preserve"> vs. a </w:t>
       </w:r>
       <w:r>
         <w:rPr>
@@ -748,13 +734,7 @@
         <w:rPr>
           <w:color w:val="FF0000"/>
         </w:rPr>
-        <w:t>MKS</w:t>
-      </w:r>
-      <w:r>
-        <w:rPr>
-          <w:color w:val="FF0000"/>
-        </w:rPr>
-        <w:t xml:space="preserve"> U</w:t>
+        <w:t>MKS U</w:t>
       </w:r>
       <w:r>
         <w:rPr>
@@ -1590,16 +1570,7 @@
           <w:rPr>
             <w:rFonts w:ascii="Cambria Math" w:hAnsi="Cambria Math"/>
           </w:rPr>
-          <m:t>∙∇</m:t>
-        </m:r>
-        <m:r>
-          <m:rPr>
-            <m:sty m:val="p"/>
-          </m:rPr>
-          <w:rPr>
-            <w:rFonts w:ascii="Cambria Math" w:hAnsi="Cambria Math"/>
-          </w:rPr>
-          <m:t xml:space="preserve"> </m:t>
+          <m:t xml:space="preserve">∙∇ </m:t>
         </m:r>
         <m:r>
           <m:rPr>
@@ -2045,19 +2016,10 @@
         <w:rPr>
           <w:color w:val="00B050"/>
         </w:rPr>
-        <w:t xml:space="preserve">del </w:t>
-      </w:r>
-      <w:r>
-        <w:rPr>
-          <w:color w:val="00B050"/>
-        </w:rPr>
-        <w:t>squared</w:t>
-      </w:r>
-      <w:r>
-        <w:t>"</w:t>
-      </w:r>
-      <w:r>
-        <w:t xml:space="preserve">: divergence of gradient, </w:t>
+        <w:t>del squared</w:t>
+      </w:r>
+      <w:r>
+        <w:t xml:space="preserve">": divergence of gradient, </w:t>
       </w:r>
       <w:r>
         <w:rPr>
@@ -4531,19 +4493,7 @@
         <w:rPr>
           <w:color w:val="00B050"/>
         </w:rPr>
-        <w:t>C</w:t>
-      </w:r>
-      <w:r>
-        <w:rPr>
-          <w:color w:val="00B050"/>
-        </w:rPr>
-        <w:t>ontains a time derivative</w:t>
-      </w:r>
-      <w:r>
-        <w:rPr>
-          <w:color w:val="00B050"/>
-        </w:rPr>
-        <w:t xml:space="preserve"> or </w:t>
+        <w:t xml:space="preserve">Contains a time derivative or </w:t>
       </w:r>
       <w:r>
         <w:rPr>
@@ -4557,25 +4507,7 @@
         <w:rPr>
           <w:color w:val="00B050"/>
         </w:rPr>
-        <w:t xml:space="preserve">, customarily on </w:t>
-      </w:r>
-      <w:r>
-        <w:rPr>
-          <w:color w:val="00B050"/>
-        </w:rPr>
-        <w:t>left-hand side (</w:t>
-      </w:r>
-      <w:r>
-        <w:rPr>
-          <w:color w:val="00B050"/>
-        </w:rPr>
-        <w:t>LHS</w:t>
-      </w:r>
-      <w:r>
-        <w:rPr>
-          <w:color w:val="00B050"/>
-        </w:rPr>
-        <w:t>)</w:t>
+        <w:t>, customarily on left-hand side (LHS)</w:t>
       </w:r>
     </w:p>
     <w:p>
@@ -5310,10 +5242,7 @@
         <w:t xml:space="preserve"> core cyclone</w:t>
       </w:r>
       <w:r>
-        <w:t xml:space="preserve">: positive PV feature </w:t>
-      </w:r>
-      <w:r>
-        <w:t xml:space="preserve">strongest at low levels </w:t>
+        <w:t xml:space="preserve">: positive PV feature strongest at low levels </w:t>
       </w:r>
     </w:p>
     <w:p>
@@ -5376,28 +5305,25 @@
         <w:t>Dynamics</w:t>
       </w:r>
       <w:r>
+        <w:t>: the physical study of flow (forces, etc.) and its changes (prognostic)</w:t>
+      </w:r>
+    </w:p>
+    <w:p>
+      <w:pPr>
+        <w:ind w:left="720"/>
+      </w:pPr>
+      <w:r>
+        <w:rPr>
+          <w:i/>
+          <w:iCs/>
+          <w:color w:val="00B050"/>
+        </w:rPr>
+        <w:t>Kinematics</w:t>
+      </w:r>
+      <w:r>
         <w:t xml:space="preserve">: </w:t>
       </w:r>
       <w:r>
-        <w:t>the physical study of flow (forces, etc.) and its changes (prognostic)</w:t>
-      </w:r>
-    </w:p>
-    <w:p>
-      <w:pPr>
-        <w:ind w:left="720"/>
-      </w:pPr>
-      <w:r>
-        <w:rPr>
-          <w:i/>
-          <w:iCs/>
-          <w:color w:val="00B050"/>
-        </w:rPr>
-        <w:t>Kinematics</w:t>
-      </w:r>
-      <w:r>
-        <w:t xml:space="preserve">: </w:t>
-      </w:r>
-      <w:r>
         <w:t xml:space="preserve">the basis set of 4 </w:t>
       </w:r>
       <w:r>
@@ -5514,20 +5440,30 @@
       <w:pPr>
         <w:ind w:left="720"/>
         <w:rPr>
+          <w:color w:val="FF0000"/>
           <w:u w:val="single"/>
         </w:rPr>
       </w:pPr>
       <w:r>
         <w:rPr>
+          <w:color w:val="FF0000"/>
           <w:u w:val="single"/>
         </w:rPr>
-        <w:t>Waves</w:t>
-      </w:r>
-      <w:r>
-        <w:rPr>
-          <w:u w:val="single"/>
-        </w:rPr>
-        <w:t>: terms and concepts</w:t>
+        <w:t>Waves: terms and concepts</w:t>
+      </w:r>
+    </w:p>
+    <w:p>
+      <w:pPr>
+        <w:ind w:left="720" w:firstLine="720"/>
+        <w:rPr>
+          <w:color w:val="00B050"/>
+        </w:rPr>
+      </w:pPr>
+      <w:r>
+        <w:rPr>
+          <w:color w:val="00B050"/>
+        </w:rPr>
+        <w:t>harmonic or sinusoidal functions</w:t>
       </w:r>
     </w:p>
     <w:p>
@@ -6194,6 +6130,7 @@
         <w:rPr>
           <w:color w:val="00B050"/>
         </w:rPr>
+        <w:lastRenderedPageBreak/>
         <w:t xml:space="preserve">Gravity force: </w:t>
       </w:r>
       <w:r>
@@ -6211,7 +6148,6 @@
         <w:rPr>
           <w:color w:val="00B050"/>
         </w:rPr>
-        <w:lastRenderedPageBreak/>
         <w:t>Pressure</w:t>
       </w:r>
       <w:r>

</xml_diff>

<commit_message>
Updates to Rossby wave (Week 7)
</commit_message>
<xml_diff>
--- a/Files_unsorted/Unit1_Vocab_Exam_Table_reviewdraft.docx
+++ b/Files_unsorted/Unit1_Vocab_Exam_Table_reviewdraft.docx
@@ -6583,14 +6583,46 @@
       <w:pPr>
         <w:ind w:firstLine="720"/>
         <w:rPr>
+          <w:color w:val="FF0000"/>
           <w:u w:val="single"/>
         </w:rPr>
       </w:pPr>
       <w:r>
         <w:rPr>
+          <w:color w:val="FF0000"/>
           <w:u w:val="single"/>
         </w:rPr>
-        <w:t xml:space="preserve">Vortex interactions (e.g. for TC steering): 2D reasoning </w:t>
+        <w:t>Vortex interactions (</w:t>
+      </w:r>
+      <w:proofErr w:type="gramStart"/>
+      <w:r>
+        <w:rPr>
+          <w:color w:val="FF0000"/>
+          <w:u w:val="single"/>
+        </w:rPr>
+        <w:t>e.g.</w:t>
+      </w:r>
+      <w:proofErr w:type="gramEnd"/>
+      <w:r>
+        <w:rPr>
+          <w:color w:val="FF0000"/>
+          <w:u w:val="single"/>
+        </w:rPr>
+        <w:t xml:space="preserve"> for TC steering): 2D reasoning</w:t>
+      </w:r>
+      <w:r>
+        <w:rPr>
+          <w:color w:val="FF0000"/>
+          <w:u w:val="single"/>
+        </w:rPr>
+        <w:t xml:space="preserve"> (not this year)</w:t>
+      </w:r>
+      <w:r>
+        <w:rPr>
+          <w:color w:val="FF0000"/>
+          <w:u w:val="single"/>
+        </w:rPr>
+        <w:t xml:space="preserve"> </w:t>
       </w:r>
     </w:p>
     <w:p>

</xml_diff>

<commit_message>
Study guide updated Oct 6
</commit_message>
<xml_diff>
--- a/Files_unsorted/Unit1_Vocab_Exam_Table_reviewdraft.docx
+++ b/Files_unsorted/Unit1_Vocab_Exam_Table_reviewdraft.docx
@@ -5440,13 +5440,13 @@
       <w:pPr>
         <w:ind w:left="720"/>
         <w:rPr>
-          <w:color w:val="FF0000"/>
+          <w:color w:val="000000" w:themeColor="text1"/>
           <w:u w:val="single"/>
         </w:rPr>
       </w:pPr>
       <w:r>
         <w:rPr>
-          <w:color w:val="FF0000"/>
+          <w:color w:val="000000" w:themeColor="text1"/>
           <w:u w:val="single"/>
         </w:rPr>
         <w:t>Waves: terms and concepts</w:t>

</xml_diff>